<commit_message>
added config structure for script
</commit_message>
<xml_diff>
--- a/docs/demo1.docx
+++ b/docs/demo1.docx
@@ -23,10 +23,12 @@
         <w:br/>
       </w:r>
       <w:r>
-        <w:t>http://maps.google.com/?q=28.11161078082399,-80.62508380406793</w:t>
+        <w:t>http://maps.google.com/?q=28.1046395944393,-80.63339466015941</w:t>
+        <w:br/>
       </w:r>
       <w:r>
-        <w:t>it's center with founded radius 538</w:t>
+        <w:t xml:space="preserve"> it's center with founded radius 0</w:t>
+        <w:br/>
       </w:r>
       <w:r>
         <w:t xml:space="preserve">We strongly recommend you not to searching place with given radius,                   cause it is maximal length, we recommend radius ~ </w:t>

</xml_diff>

<commit_message>
added new some hacks
</commit_message>
<xml_diff>
--- a/docs/demo1.docx
+++ b/docs/demo1.docx
@@ -23,11 +23,11 @@
         <w:br/>
       </w:r>
       <w:r>
-        <w:t>http://maps.google.com/?q=28.1046395944393,-80.63339466015941</w:t>
+        <w:t>http://maps.google.com/?q=28.110594507085313,-80.6245353596279</w:t>
         <w:br/>
       </w:r>
       <w:r>
-        <w:t xml:space="preserve"> it's center with founded radius 0</w:t>
+        <w:t xml:space="preserve"> it's center with founded radius 320</w:t>
         <w:br/>
       </w:r>
       <w:r>

</xml_diff>